<commit_message>
[+] training and continue subject
</commit_message>
<xml_diff>
--- a/SuperMarIA.docx
+++ b/SuperMarIA.docx
@@ -300,16 +300,16 @@
         </w:rPr>
         <w:lastRenderedPageBreak/>
         <w:drawing>
-          <wp:anchor distT="0" distB="0" distL="114300" distR="114300" simplePos="0" relativeHeight="251659264" behindDoc="1" locked="0" layoutInCell="1" allowOverlap="1" wp14:anchorId="48410500" wp14:editId="22A59158">
+          <wp:anchor distT="0" distB="0" distL="114300" distR="114300" simplePos="0" relativeHeight="251659264" behindDoc="1" locked="0" layoutInCell="1" allowOverlap="1" wp14:anchorId="48410500" wp14:editId="1BA6E755">
             <wp:simplePos x="0" y="0"/>
             <wp:positionH relativeFrom="page">
-              <wp:posOffset>22860</wp:posOffset>
+              <wp:align>left</wp:align>
             </wp:positionH>
             <wp:positionV relativeFrom="paragraph">
               <wp:posOffset>-899795</wp:posOffset>
             </wp:positionV>
-            <wp:extent cx="7550575" cy="10664042"/>
-            <wp:effectExtent l="0" t="0" r="0" b="4445"/>
+            <wp:extent cx="7575550" cy="10699316"/>
+            <wp:effectExtent l="0" t="0" r="6350" b="6985"/>
             <wp:wrapNone/>
             <wp:docPr id="1516030413" name="Image 2"/>
             <wp:cNvGraphicFramePr>
@@ -340,7 +340,7 @@
                   <pic:spPr bwMode="auto">
                     <a:xfrm>
                       <a:off x="0" y="0"/>
-                      <a:ext cx="7550575" cy="10664042"/>
+                      <a:ext cx="7575550" cy="10699316"/>
                     </a:xfrm>
                     <a:prstGeom prst="rect">
                       <a:avLst/>
@@ -479,15 +479,70 @@
         <w:rPr>
           <w:color w:val="9EB2EB"/>
         </w:rPr>
-        <w:t>Je pense que vous connaissez tous la girafe, si jamais en voici une. [...]</w:t>
-      </w:r>
-    </w:p>
-    <w:p>
-      <w:pPr>
-        <w:rPr>
-          <w:color w:val="9EB2EB"/>
-        </w:rPr>
-      </w:pPr>
+        <w:t>Je pense que vous connaissez tous la girafe, si jamais en voici une.</w:t>
+      </w:r>
+    </w:p>
+    <w:p>
+      <w:pPr>
+        <w:jc w:val="center"/>
+        <w:rPr>
+          <w:color w:val="9EB2EB"/>
+        </w:rPr>
+      </w:pPr>
+      <w:r>
+        <w:rPr>
+          <w:noProof/>
+          <w:color w:val="9EB2EB"/>
+        </w:rPr>
+        <w:drawing>
+          <wp:inline distT="0" distB="0" distL="0" distR="0" wp14:anchorId="4C038C86" wp14:editId="48D32E85">
+            <wp:extent cx="1739900" cy="1739900"/>
+            <wp:effectExtent l="0" t="0" r="0" b="0"/>
+            <wp:docPr id="35934506" name="Image 2"/>
+            <wp:cNvGraphicFramePr>
+              <a:graphicFrameLocks xmlns:a="http://schemas.openxmlformats.org/drawingml/2006/main" noChangeAspect="1"/>
+            </wp:cNvGraphicFramePr>
+            <a:graphic xmlns:a="http://schemas.openxmlformats.org/drawingml/2006/main">
+              <a:graphicData uri="http://schemas.openxmlformats.org/drawingml/2006/picture">
+                <pic:pic xmlns:pic="http://schemas.openxmlformats.org/drawingml/2006/picture">
+                  <pic:nvPicPr>
+                    <pic:cNvPr id="0" name="Picture 2"/>
+                    <pic:cNvPicPr>
+                      <a:picLocks noChangeAspect="1" noChangeArrowheads="1"/>
+                    </pic:cNvPicPr>
+                  </pic:nvPicPr>
+                  <pic:blipFill>
+                    <a:blip r:embed="rId6" cstate="print">
+                      <a:extLst>
+                        <a:ext uri="{28A0092B-C50C-407E-A947-70E740481C1C}">
+                          <a14:useLocalDpi xmlns:a14="http://schemas.microsoft.com/office/drawing/2010/main" val="0"/>
+                        </a:ext>
+                      </a:extLst>
+                    </a:blip>
+                    <a:srcRect/>
+                    <a:stretch>
+                      <a:fillRect/>
+                    </a:stretch>
+                  </pic:blipFill>
+                  <pic:spPr bwMode="auto">
+                    <a:xfrm>
+                      <a:off x="0" y="0"/>
+                      <a:ext cx="1739900" cy="1739900"/>
+                    </a:xfrm>
+                    <a:prstGeom prst="rect">
+                      <a:avLst/>
+                    </a:prstGeom>
+                    <a:noFill/>
+                    <a:ln>
+                      <a:noFill/>
+                    </a:ln>
+                  </pic:spPr>
+                </pic:pic>
+              </a:graphicData>
+            </a:graphic>
+          </wp:inline>
+        </w:drawing>
+      </w:r>
     </w:p>
     <w:p>
       <w:pPr>
@@ -514,23 +569,33 @@
         </w:rPr>
         <w:t xml:space="preserve">Sophie est une girafe qui vit avec ses parents dans la belle savane africaine. Tous les jours elle se nourrit de feuilles dans les grands acacias, ce qu'elle est le seul animal à pouvoir le faire. Eh oui ! Sophie en est capable grâce à son long coup ! Autrement, elle ne pourrait pas se nourrir correctement. À ce moment-là vous ne saisissez peut-être pas encore mais ce long coup, comment l'a-t-elle obtenue ? Eh bien pour répondre à cette question, remontons plusieurs années en arrière, mais vraiment énormément d'années en arrière, nous retrouvons alors les ancêtres de Sophie, donc d'ailleurs </w:t>
       </w:r>
+      <w:proofErr w:type="spellStart"/>
       <w:r>
         <w:rPr>
           <w:color w:val="9EB2EB"/>
         </w:rPr>
         <w:t>Zuri</w:t>
       </w:r>
+      <w:proofErr w:type="spellEnd"/>
       <w:r>
         <w:rPr>
           <w:color w:val="9EB2EB"/>
         </w:rPr>
         <w:t xml:space="preserve"> qui bizarrement n'a pas le même coup que notre chère Sophie ! Eh oui, </w:t>
       </w:r>
-      <w:r>
-        <w:rPr>
-          <w:color w:val="9EB2EB"/>
-        </w:rPr>
-        <w:t xml:space="preserve">Zuri </w:t>
+      <w:proofErr w:type="spellStart"/>
+      <w:r>
+        <w:rPr>
+          <w:color w:val="9EB2EB"/>
+        </w:rPr>
+        <w:t>Zuri</w:t>
+      </w:r>
+      <w:proofErr w:type="spellEnd"/>
+      <w:r>
+        <w:rPr>
+          <w:color w:val="9EB2EB"/>
+        </w:rPr>
+        <w:t xml:space="preserve"> </w:t>
       </w:r>
       <w:r>
         <w:rPr>
@@ -547,6 +612,75 @@
       </w:pPr>
       <w:r>
         <w:rPr>
+          <w:noProof/>
+          <w:color w:val="9EB2EB"/>
+        </w:rPr>
+        <w:lastRenderedPageBreak/>
+        <w:drawing>
+          <wp:anchor distT="0" distB="0" distL="114300" distR="114300" simplePos="0" relativeHeight="251661312" behindDoc="1" locked="0" layoutInCell="1" allowOverlap="1" wp14:anchorId="634BE9DE" wp14:editId="6FFAD386">
+            <wp:simplePos x="0" y="0"/>
+            <wp:positionH relativeFrom="page">
+              <wp:align>left</wp:align>
+            </wp:positionH>
+            <wp:positionV relativeFrom="paragraph">
+              <wp:posOffset>-899795</wp:posOffset>
+            </wp:positionV>
+            <wp:extent cx="7575550" cy="10699316"/>
+            <wp:effectExtent l="0" t="0" r="6350" b="6985"/>
+            <wp:wrapNone/>
+            <wp:docPr id="225940445" name="Image 225940445" descr="Une image contenant capture d’écran, texte, Rectangle, ligne&#10;&#10;Description générée automatiquement"/>
+            <wp:cNvGraphicFramePr>
+              <a:graphicFrameLocks xmlns:a="http://schemas.openxmlformats.org/drawingml/2006/main" noChangeAspect="1"/>
+            </wp:cNvGraphicFramePr>
+            <a:graphic xmlns:a="http://schemas.openxmlformats.org/drawingml/2006/main">
+              <a:graphicData uri="http://schemas.openxmlformats.org/drawingml/2006/picture">
+                <pic:pic xmlns:pic="http://schemas.openxmlformats.org/drawingml/2006/picture">
+                  <pic:nvPicPr>
+                    <pic:cNvPr id="225940445" name="Image 225940445" descr="Une image contenant capture d’écran, texte, Rectangle, ligne&#10;&#10;Description générée automatiquement"/>
+                    <pic:cNvPicPr>
+                      <a:picLocks noChangeAspect="1" noChangeArrowheads="1"/>
+                    </pic:cNvPicPr>
+                  </pic:nvPicPr>
+                  <pic:blipFill>
+                    <a:blip r:embed="rId5">
+                      <a:extLst>
+                        <a:ext uri="{28A0092B-C50C-407E-A947-70E740481C1C}">
+                          <a14:useLocalDpi xmlns:a14="http://schemas.microsoft.com/office/drawing/2010/main" val="0"/>
+                        </a:ext>
+                      </a:extLst>
+                    </a:blip>
+                    <a:srcRect/>
+                    <a:stretch>
+                      <a:fillRect/>
+                    </a:stretch>
+                  </pic:blipFill>
+                  <pic:spPr bwMode="auto">
+                    <a:xfrm>
+                      <a:off x="0" y="0"/>
+                      <a:ext cx="7575550" cy="10699316"/>
+                    </a:xfrm>
+                    <a:prstGeom prst="rect">
+                      <a:avLst/>
+                    </a:prstGeom>
+                    <a:noFill/>
+                    <a:ln>
+                      <a:noFill/>
+                    </a:ln>
+                  </pic:spPr>
+                </pic:pic>
+              </a:graphicData>
+            </a:graphic>
+            <wp14:sizeRelH relativeFrom="page">
+              <wp14:pctWidth>0</wp14:pctWidth>
+            </wp14:sizeRelH>
+            <wp14:sizeRelV relativeFrom="page">
+              <wp14:pctHeight>0</wp14:pctHeight>
+            </wp14:sizeRelV>
+          </wp:anchor>
+        </w:drawing>
+      </w:r>
+      <w:r>
+        <w:rPr>
           <w:color w:val="9EB2EB"/>
         </w:rPr>
         <w:t>La théorie de l'évolution veut donc qu'une espèce évolue avec les facteurs les plus avantageux pour son espèce.</w:t>
@@ -571,13 +705,54 @@
           <w:color w:val="9EB2EB"/>
         </w:rPr>
       </w:pPr>
-      <w:hyperlink r:id="rId6" w:history="1">
+      <w:hyperlink r:id="rId7" w:history="1">
+        <w:proofErr w:type="gramStart"/>
         <w:r>
           <w:rPr>
             <w:rStyle w:val="Lienhypertexte"/>
             <w:color w:val="9EB2EB"/>
           </w:rPr>
-          <w:t xml:space="preserve">C'est pas sorcier -THEORIE DE L'EVOLUTION : de darwin a la genetique </w:t>
+          <w:t>C'est pas</w:t>
+        </w:r>
+        <w:proofErr w:type="gramEnd"/>
+        <w:r>
+          <w:rPr>
+            <w:rStyle w:val="Lienhypertexte"/>
+            <w:color w:val="9EB2EB"/>
+          </w:rPr>
+          <w:t xml:space="preserve"> sorcier -THEORIE DE L'EVOLUTION : de </w:t>
+        </w:r>
+        <w:proofErr w:type="spellStart"/>
+        <w:r>
+          <w:rPr>
+            <w:rStyle w:val="Lienhypertexte"/>
+            <w:color w:val="9EB2EB"/>
+          </w:rPr>
+          <w:t>darwin</w:t>
+        </w:r>
+        <w:proofErr w:type="spellEnd"/>
+        <w:r>
+          <w:rPr>
+            <w:rStyle w:val="Lienhypertexte"/>
+            <w:color w:val="9EB2EB"/>
+          </w:rPr>
+          <w:t xml:space="preserve"> a la </w:t>
+        </w:r>
+        <w:proofErr w:type="spellStart"/>
+        <w:r>
+          <w:rPr>
+            <w:rStyle w:val="Lienhypertexte"/>
+            <w:color w:val="9EB2EB"/>
+          </w:rPr>
+          <w:t>genetique</w:t>
+        </w:r>
+        <w:proofErr w:type="spellEnd"/>
+        <w:r>
+          <w:rPr>
+            <w:rStyle w:val="Lienhypertexte"/>
+            <w:color w:val="9EB2EB"/>
+          </w:rPr>
+          <w:t xml:space="preserve"> </w:t>
         </w:r>
       </w:hyperlink>
     </w:p>
@@ -590,16 +765,94 @@
     </w:p>
     <w:p>
       <w:pPr>
-        <w:rPr>
-          <w:color w:val="9EB2EB"/>
-        </w:rPr>
-      </w:pPr>
+        <w:jc w:val="center"/>
+        <w:rPr>
+          <w:color w:val="9EB2EB"/>
+        </w:rPr>
+      </w:pPr>
+      <w:r>
+        <w:rPr>
+          <w:noProof/>
+          <w:color w:val="9EB2EB"/>
+        </w:rPr>
+        <w:drawing>
+          <wp:inline distT="0" distB="0" distL="0" distR="0" wp14:anchorId="27751BEE" wp14:editId="3995F48A">
+            <wp:extent cx="2508250" cy="6000750"/>
+            <wp:effectExtent l="0" t="0" r="6350" b="0"/>
+            <wp:docPr id="764498685" name="Image 1"/>
+            <wp:cNvGraphicFramePr>
+              <a:graphicFrameLocks xmlns:a="http://schemas.openxmlformats.org/drawingml/2006/main" noChangeAspect="1"/>
+            </wp:cNvGraphicFramePr>
+            <a:graphic xmlns:a="http://schemas.openxmlformats.org/drawingml/2006/main">
+              <a:graphicData uri="http://schemas.openxmlformats.org/drawingml/2006/picture">
+                <pic:pic xmlns:pic="http://schemas.openxmlformats.org/drawingml/2006/picture">
+                  <pic:nvPicPr>
+                    <pic:cNvPr id="0" name="Picture 1"/>
+                    <pic:cNvPicPr>
+                      <a:picLocks noChangeAspect="1" noChangeArrowheads="1"/>
+                    </pic:cNvPicPr>
+                  </pic:nvPicPr>
+                  <pic:blipFill rotWithShape="1">
+                    <a:blip r:embed="rId8">
+                      <a:extLst>
+                        <a:ext uri="{28A0092B-C50C-407E-A947-70E740481C1C}">
+                          <a14:useLocalDpi xmlns:a14="http://schemas.microsoft.com/office/drawing/2010/main" val="0"/>
+                        </a:ext>
+                      </a:extLst>
+                    </a:blip>
+                    <a:srcRect l="4000" r="3060" b="1254"/>
+                    <a:stretch/>
+                  </pic:blipFill>
+                  <pic:spPr bwMode="auto">
+                    <a:xfrm>
+                      <a:off x="0" y="0"/>
+                      <a:ext cx="2508250" cy="6000750"/>
+                    </a:xfrm>
+                    <a:prstGeom prst="rect">
+                      <a:avLst/>
+                    </a:prstGeom>
+                    <a:noFill/>
+                    <a:ln>
+                      <a:noFill/>
+                    </a:ln>
+                    <a:extLst>
+                      <a:ext uri="{53640926-AAD7-44D8-BBD7-CCE9431645EC}">
+                        <a14:shadowObscured xmlns:a14="http://schemas.microsoft.com/office/drawing/2010/main"/>
+                      </a:ext>
+                    </a:extLst>
+                  </pic:spPr>
+                </pic:pic>
+              </a:graphicData>
+            </a:graphic>
+          </wp:inline>
+        </w:drawing>
+      </w:r>
+    </w:p>
+    <w:p>
+      <w:pPr>
+        <w:rPr>
+          <w:color w:val="9EB2EB"/>
+        </w:rPr>
+      </w:pPr>
+    </w:p>
+    <w:p>
+      <w:pPr>
+        <w:rPr>
+          <w:color w:val="9EB2EB"/>
+        </w:rPr>
+      </w:pPr>
+      <w:r>
+        <w:rPr>
+          <w:color w:val="9EB2EB"/>
+        </w:rPr>
+        <w:t xml:space="preserve">Bien, maintenant cela expliqué, ce que nous voulons appliquer à notre programme sera le même principe, il est question de lâchez une espèce avec plusieurs individus aux facteurs différents et de voir qui survit le plus longtemps pour créer la prochaine génération qui aura héritier de beaucoup de facteur du survivant précédent, mais aussi d'autres facteurs aléatoires. Cela peut se faire autant de </w:t>
+      </w:r>
       <w:r>
         <w:rPr>
           <w:color w:val="9EB2EB"/>
         </w:rPr>
         <w:lastRenderedPageBreak/>
-        <w:t xml:space="preserve">Bien, maintenant cela expliqué, ce que nous voulons appliquer à notre programme sera le même principe, il est question de lâchez une espèce avec plusieurs individus aux facteurs différents et de voir qui survit le plus longtemps pour créer la prochaine génération qui aura héritier de beaucoup de facteur du survivant précédent, mais aussi d'autres facteurs aléatoires. Cela peut se faire autant de fois que nous le voulons afin d'obtenir une descendance toujours plus performante et adaptée à son environnement ! </w:t>
+        <w:t xml:space="preserve">fois que nous le voulons afin d'obtenir une descendance toujours plus performante et adaptée à son environnement ! </w:t>
       </w:r>
     </w:p>
     <w:p>
@@ -694,6 +947,20 @@
         </w:rPr>
         <w:t>Voilà je pense que tout est dit et qu'avec cela tu pourras mieux comprendre ce que tu vas faire, maintenant passons à ce qui nous intéresse le plus, faire en sorte que notre petit Mario ne soit plus immobile !</w:t>
       </w:r>
+    </w:p>
+    <w:p>
+      <w:pPr>
+        <w:rPr>
+          <w:color w:val="9EB2EB"/>
+        </w:rPr>
+      </w:pPr>
+    </w:p>
+    <w:p>
+      <w:pPr>
+        <w:rPr>
+          <w:color w:val="9EB2EB"/>
+        </w:rPr>
+      </w:pPr>
     </w:p>
     <w:sectPr>
       <w:pgSz w:w="11906" w:h="16838"/>

</xml_diff>

<commit_message>
feat: change folder organistion, uppercase, clean code
</commit_message>
<xml_diff>
--- a/SuperMarIA.docx
+++ b/SuperMarIA.docx
@@ -720,7 +720,21 @@
             <w:rStyle w:val="Lienhypertexte"/>
             <w:color w:val="9EB2EB"/>
           </w:rPr>
-          <w:t xml:space="preserve"> sorcier -THEORIE DE L'EVOLUTION : de </w:t>
+          <w:t xml:space="preserve"> so</w:t>
+        </w:r>
+        <w:r>
+          <w:rPr>
+            <w:rStyle w:val="Lienhypertexte"/>
+            <w:color w:val="9EB2EB"/>
+          </w:rPr>
+          <w:t>r</w:t>
+        </w:r>
+        <w:r>
+          <w:rPr>
+            <w:rStyle w:val="Lienhypertexte"/>
+            <w:color w:val="9EB2EB"/>
+          </w:rPr>
+          <w:t xml:space="preserve">cier -THEORIE DE L'EVOLUTION : de </w:t>
         </w:r>
         <w:proofErr w:type="spellStart"/>
         <w:r>
@@ -961,6 +975,72 @@
           <w:color w:val="9EB2EB"/>
         </w:rPr>
       </w:pPr>
+    </w:p>
+    <w:p>
+      <w:pPr>
+        <w:rPr>
+          <w:color w:val="9EB2EB"/>
+        </w:rPr>
+      </w:pPr>
+    </w:p>
+    <w:p>
+      <w:pPr>
+        <w:rPr>
+          <w:color w:val="9EB2EB"/>
+        </w:rPr>
+      </w:pPr>
+      <w:proofErr w:type="spellStart"/>
+      <w:proofErr w:type="gramStart"/>
+      <w:r>
+        <w:rPr>
+          <w:color w:val="9EB2EB"/>
+        </w:rPr>
+        <w:t>Décomente</w:t>
+      </w:r>
+      <w:proofErr w:type="spellEnd"/>
+      <w:r>
+        <w:rPr>
+          <w:color w:val="9EB2EB"/>
+        </w:rPr>
+        <w:t xml:space="preserve">  </w:t>
+      </w:r>
+      <w:proofErr w:type="spellStart"/>
+      <w:r>
+        <w:rPr>
+          <w:color w:val="9EB2EB"/>
+        </w:rPr>
+        <w:t>majRéseau</w:t>
+      </w:r>
+      <w:proofErr w:type="spellEnd"/>
+      <w:proofErr w:type="gramEnd"/>
+      <w:r>
+        <w:rPr>
+          <w:color w:val="9EB2EB"/>
+        </w:rPr>
+        <w:t xml:space="preserve"> </w:t>
+      </w:r>
+      <w:proofErr w:type="spellStart"/>
+      <w:r>
+        <w:rPr>
+          <w:color w:val="9EB2EB"/>
+        </w:rPr>
+        <w:t>feedForward</w:t>
+      </w:r>
+      <w:proofErr w:type="spellEnd"/>
+      <w:r>
+        <w:rPr>
+          <w:color w:val="9EB2EB"/>
+        </w:rPr>
+        <w:t xml:space="preserve"> </w:t>
+      </w:r>
+      <w:proofErr w:type="spellStart"/>
+      <w:r>
+        <w:rPr>
+          <w:color w:val="9EB2EB"/>
+        </w:rPr>
+        <w:t>appliquerLesBoutons</w:t>
+      </w:r>
+      <w:proofErr w:type="spellEnd"/>
     </w:p>
     <w:sectPr>
       <w:pgSz w:w="11906" w:h="16838"/>
@@ -1412,6 +1492,18 @@
       <w:u w:val="single"/>
     </w:rPr>
   </w:style>
+  <w:style w:type="character" w:styleId="Lienhypertextesuivivisit">
+    <w:name w:val="FollowedHyperlink"/>
+    <w:basedOn w:val="Policepardfaut"/>
+    <w:uiPriority w:val="99"/>
+    <w:semiHidden/>
+    <w:unhideWhenUsed/>
+    <w:rsid w:val="007D358D"/>
+    <w:rPr>
+      <w:color w:val="954F72" w:themeColor="followedHyperlink"/>
+      <w:u w:val="single"/>
+    </w:rPr>
+  </w:style>
 </w:styles>
 </file>
 

</xml_diff>